<commit_message>
json body request  works
</commit_message>
<xml_diff>
--- a/test/contrat.docx
+++ b/test/contrat.docx
@@ -93,7 +93,15 @@
           <w:szCs w:val="24"/>
           <w:lang w:val="en-US"/>
         </w:rPr>
-        <w:t>${Name}</w:t>
+        <w:t>${Company</w:t>
+      </w:r>
+      <w:r>
+        <w:rPr>
+          <w:sz w:val="24"/>
+          <w:szCs w:val="24"/>
+          <w:lang w:val="en-US"/>
+        </w:rPr>
+        <w:t>}</w:t>
       </w:r>
     </w:p>
     <w:p>
@@ -202,6 +210,12 @@
       </w:r>
       <w:r>
         <w:rPr>
+          <w:lang w:val="en-US"/>
+        </w:rPr>
+        <w:t xml:space="preserve"> </w:t>
+      </w:r>
+      <w:r>
+        <w:rPr>
           <w:rFonts w:ascii="Garamond" w:hAnsi="Garamond"/>
           <w:sz w:val="24"/>
           <w:u w:val="single"/>
@@ -224,8 +238,6 @@
         </w:rPr>
         <w:t>)</w:t>
       </w:r>
-      <w:bookmarkStart w:id="0" w:name="_GoBack"/>
-      <w:bookmarkEnd w:id="0"/>
     </w:p>
     <w:p>
       <w:pPr>
@@ -935,8 +947,10 @@
         <w:rPr>
           <w:lang w:val="en-US"/>
         </w:rPr>
-        <w:t>${Name</w:t>
-      </w:r>
+        <w:t>${Company</w:t>
+      </w:r>
+      <w:bookmarkStart w:id="0" w:name="_GoBack"/>
+      <w:bookmarkEnd w:id="0"/>
       <w:r>
         <w:rPr>
           <w:lang w:val="en-US"/>

</xml_diff>